<commit_message>
added in 3b folder for the new project
</commit_message>
<xml_diff>
--- a/Project 3 Report.docx
+++ b/Project 3 Report.docx
@@ -105,6 +105,14 @@
         <w:t>Pranav Malatkar</w:t>
       </w:r>
     </w:p>
+    <w:p>
+      <w:pPr>
+        <w:jc w:val="center"/>
+      </w:pPr>
+      <w:r>
+        <w:t>Grant Wiedeman</w:t>
+      </w:r>
+    </w:p>
     <w:p/>
     <w:p>
       <w:r>
@@ -138,7 +146,10 @@
         <w:jc w:val="center"/>
       </w:pPr>
       <w:r>
-        <w:t>Work Distribution – Page 3</w:t>
+        <w:t>Use Case Description</w:t>
+      </w:r>
+      <w:r>
+        <w:t xml:space="preserve"> – Page 3</w:t>
       </w:r>
     </w:p>
     <w:p>
@@ -147,7 +158,10 @@
         <w:jc w:val="center"/>
       </w:pPr>
       <w:r>
-        <w:t>Communication Plan – Page 3</w:t>
+        <w:t>User Diagram</w:t>
+      </w:r>
+      <w:r>
+        <w:t xml:space="preserve"> – Page 4</w:t>
       </w:r>
     </w:p>
     <w:p>
@@ -156,7 +170,34 @@
         <w:jc w:val="center"/>
       </w:pPr>
       <w:r>
-        <w:t>Lesson Learned – Page 4</w:t>
+        <w:t xml:space="preserve">Work Distribution – Page </w:t>
+      </w:r>
+      <w:r>
+        <w:t>4</w:t>
+      </w:r>
+    </w:p>
+    <w:p>
+      <w:pPr>
+        <w:pStyle w:val="Heading2"/>
+        <w:jc w:val="center"/>
+      </w:pPr>
+      <w:r>
+        <w:t xml:space="preserve">Communication Plan – Page </w:t>
+      </w:r>
+      <w:r>
+        <w:t>4</w:t>
+      </w:r>
+    </w:p>
+    <w:p>
+      <w:pPr>
+        <w:pStyle w:val="Heading2"/>
+        <w:jc w:val="center"/>
+      </w:pPr>
+      <w:r>
+        <w:t xml:space="preserve">Lesson Learned – Page </w:t>
+      </w:r>
+      <w:r>
+        <w:t>5</w:t>
       </w:r>
       <w:r>
         <w:br w:type="page"/>
@@ -167,6 +208,131 @@
         <w:pStyle w:val="Heading1"/>
       </w:pPr>
       <w:r>
+        <w:t>Use Case Description</w:t>
+      </w:r>
+    </w:p>
+    <w:p>
+      <w:r>
+        <w:rPr>
+          <w:noProof/>
+        </w:rPr>
+        <w:drawing>
+          <wp:inline distT="0" distB="0" distL="0" distR="0" wp14:anchorId="04E632C7" wp14:editId="564669CD">
+            <wp:extent cx="4743450" cy="5943600"/>
+            <wp:effectExtent l="0" t="0" r="0" b="0"/>
+            <wp:docPr id="457114864" name="drawing"/>
+            <wp:cNvGraphicFramePr>
+              <a:graphicFrameLocks xmlns:a="http://schemas.openxmlformats.org/drawingml/2006/main" noChangeAspect="1"/>
+            </wp:cNvGraphicFramePr>
+            <a:graphic xmlns:a="http://schemas.openxmlformats.org/drawingml/2006/main">
+              <a:graphicData uri="http://schemas.openxmlformats.org/drawingml/2006/picture">
+                <pic:pic xmlns:pic="http://schemas.openxmlformats.org/drawingml/2006/picture">
+                  <pic:nvPicPr>
+                    <pic:cNvPr id="457114864" name=""/>
+                    <pic:cNvPicPr/>
+                  </pic:nvPicPr>
+                  <pic:blipFill>
+                    <a:blip r:embed="rId7">
+                      <a:extLst>
+                        <a:ext uri="{28A0092B-C50C-407E-A947-70E740481C1C}">
+                          <a14:useLocalDpi xmlns:a14="http://schemas.microsoft.com/office/drawing/2010/main" val="0"/>
+                        </a:ext>
+                      </a:extLst>
+                    </a:blip>
+                    <a:stretch>
+                      <a:fillRect/>
+                    </a:stretch>
+                  </pic:blipFill>
+                  <pic:spPr>
+                    <a:xfrm>
+                      <a:off x="0" y="0"/>
+                      <a:ext cx="4743450" cy="5943600"/>
+                    </a:xfrm>
+                    <a:prstGeom prst="rect">
+                      <a:avLst/>
+                    </a:prstGeom>
+                  </pic:spPr>
+                </pic:pic>
+              </a:graphicData>
+            </a:graphic>
+          </wp:inline>
+        </w:drawing>
+      </w:r>
+    </w:p>
+    <w:p>
+      <w:r>
+        <w:rPr>
+          <w:rFonts w:ascii="Aptos" w:eastAsia="Aptos" w:hAnsi="Aptos" w:cs="Aptos"/>
+        </w:rPr>
+        <w:t>Overall: user picks a stock, picks how they want it shown, and the app makes it happen without breaking or confusing people.</w:t>
+      </w:r>
+    </w:p>
+    <w:p>
+      <w:pPr>
+        <w:pStyle w:val="Heading1"/>
+      </w:pPr>
+    </w:p>
+    <w:p>
+      <w:pPr>
+        <w:pStyle w:val="Heading1"/>
+      </w:pPr>
+      <w:r>
+        <w:t>User Diagram</w:t>
+      </w:r>
+    </w:p>
+    <w:p>
+      <w:r>
+        <w:rPr>
+          <w:noProof/>
+        </w:rPr>
+        <w:drawing>
+          <wp:inline distT="0" distB="0" distL="0" distR="0" wp14:anchorId="5EAAE23E" wp14:editId="6CF07867">
+            <wp:extent cx="5943600" cy="3829050"/>
+            <wp:effectExtent l="0" t="0" r="0" b="0"/>
+            <wp:docPr id="1643939342" name="drawing"/>
+            <wp:cNvGraphicFramePr>
+              <a:graphicFrameLocks xmlns:a="http://schemas.openxmlformats.org/drawingml/2006/main" noChangeAspect="1"/>
+            </wp:cNvGraphicFramePr>
+            <a:graphic xmlns:a="http://schemas.openxmlformats.org/drawingml/2006/main">
+              <a:graphicData uri="http://schemas.openxmlformats.org/drawingml/2006/picture">
+                <pic:pic xmlns:pic="http://schemas.openxmlformats.org/drawingml/2006/picture">
+                  <pic:nvPicPr>
+                    <pic:cNvPr id="1643939342" name=""/>
+                    <pic:cNvPicPr/>
+                  </pic:nvPicPr>
+                  <pic:blipFill>
+                    <a:blip r:embed="rId8" cstate="print">
+                      <a:extLst>
+                        <a:ext uri="{28A0092B-C50C-407E-A947-70E740481C1C}">
+                          <a14:useLocalDpi xmlns:a14="http://schemas.microsoft.com/office/drawing/2010/main" val="0"/>
+                        </a:ext>
+                      </a:extLst>
+                    </a:blip>
+                    <a:stretch>
+                      <a:fillRect/>
+                    </a:stretch>
+                  </pic:blipFill>
+                  <pic:spPr>
+                    <a:xfrm>
+                      <a:off x="0" y="0"/>
+                      <a:ext cx="5943600" cy="3829050"/>
+                    </a:xfrm>
+                    <a:prstGeom prst="rect">
+                      <a:avLst/>
+                    </a:prstGeom>
+                  </pic:spPr>
+                </pic:pic>
+              </a:graphicData>
+            </a:graphic>
+          </wp:inline>
+        </w:drawing>
+      </w:r>
+    </w:p>
+    <w:p>
+      <w:pPr>
+        <w:pStyle w:val="Heading1"/>
+      </w:pPr>
+      <w:r>
         <w:t>Wor</w:t>
       </w:r>
       <w:r>
@@ -488,7 +654,7 @@
     <w:p>
       <w:r>
         <w:drawing>
-          <wp:anchor distT="0" distB="0" distL="114300" distR="114300" simplePos="0" relativeHeight="251658242" behindDoc="0" locked="0" layoutInCell="1" allowOverlap="1" wp14:anchorId="29CFA2C7" wp14:editId="385D9A81">
+          <wp:anchor distT="0" distB="0" distL="114300" distR="114300" simplePos="0" relativeHeight="251658242" behindDoc="0" locked="0" layoutInCell="1" allowOverlap="1" wp14:anchorId="29CFA2C7" wp14:editId="248F09D2">
             <wp:simplePos x="0" y="0"/>
             <wp:positionH relativeFrom="margin">
               <wp:align>right</wp:align>
@@ -517,7 +683,7 @@
                     <pic:cNvPicPr/>
                   </pic:nvPicPr>
                   <pic:blipFill>
-                    <a:blip r:embed="rId7" cstate="print">
+                    <a:blip r:embed="rId9" cstate="print">
                       <a:extLst>
                         <a:ext uri="{28A0092B-C50C-407E-A947-70E740481C1C}">
                           <a14:useLocalDpi xmlns:a14="http://schemas.microsoft.com/office/drawing/2010/main" val="0"/>
@@ -551,7 +717,7 @@
       </w:r>
       <w:r>
         <w:drawing>
-          <wp:anchor distT="0" distB="0" distL="114300" distR="114300" simplePos="0" relativeHeight="251658240" behindDoc="0" locked="0" layoutInCell="1" allowOverlap="1" wp14:anchorId="67C92321" wp14:editId="0D60589B">
+          <wp:anchor distT="0" distB="0" distL="114300" distR="114300" simplePos="0" relativeHeight="251658240" behindDoc="0" locked="0" layoutInCell="1" allowOverlap="1" wp14:anchorId="67C92321" wp14:editId="4AB533BF">
             <wp:simplePos x="0" y="0"/>
             <wp:positionH relativeFrom="margin">
               <wp:posOffset>3886200</wp:posOffset>
@@ -580,7 +746,7 @@
                     <pic:cNvPicPr/>
                   </pic:nvPicPr>
                   <pic:blipFill>
-                    <a:blip r:embed="rId8" cstate="print">
+                    <a:blip r:embed="rId10" cstate="print">
                       <a:extLst>
                         <a:ext uri="{28A0092B-C50C-407E-A947-70E740481C1C}">
                           <a14:useLocalDpi xmlns:a14="http://schemas.microsoft.com/office/drawing/2010/main" val="0"/>
@@ -608,7 +774,7 @@
       </w:r>
       <w:r>
         <w:drawing>
-          <wp:anchor distT="0" distB="0" distL="114300" distR="114300" simplePos="0" relativeHeight="251658241" behindDoc="0" locked="0" layoutInCell="1" allowOverlap="1" wp14:anchorId="7BAE0E04" wp14:editId="5CAD85A0">
+          <wp:anchor distT="0" distB="0" distL="114300" distR="114300" simplePos="0" relativeHeight="251658241" behindDoc="0" locked="0" layoutInCell="1" allowOverlap="1" wp14:anchorId="7BAE0E04" wp14:editId="3C776046">
             <wp:simplePos x="0" y="0"/>
             <wp:positionH relativeFrom="margin">
               <wp:posOffset>3848519</wp:posOffset>
@@ -637,7 +803,7 @@
                     <pic:cNvPicPr/>
                   </pic:nvPicPr>
                   <pic:blipFill>
-                    <a:blip r:embed="rId9" cstate="print">
+                    <a:blip r:embed="rId11" cstate="print">
                       <a:extLst>
                         <a:ext uri="{28A0092B-C50C-407E-A947-70E740481C1C}">
                           <a14:useLocalDpi xmlns:a14="http://schemas.microsoft.com/office/drawing/2010/main" val="0"/>
@@ -709,18 +875,10 @@
         <w:t>made sure t</w:t>
       </w:r>
       <w:r>
-        <w:t xml:space="preserve">o </w:t>
-      </w:r>
-      <w:proofErr w:type="spellStart"/>
-      <w:r>
-        <w:t>la</w:t>
-      </w:r>
-      <w:r>
-        <w:t>ble</w:t>
-      </w:r>
-      <w:proofErr w:type="spellEnd"/>
-      <w:r>
-        <w:t xml:space="preserve"> </w:t>
+        <w:t>o la</w:t>
+      </w:r>
+      <w:r>
+        <w:t xml:space="preserve">ble </w:t>
       </w:r>
       <w:r>
         <w:t>all of our</w:t>
@@ -970,7 +1128,7 @@
                     <pic:cNvPicPr/>
                   </pic:nvPicPr>
                   <pic:blipFill>
-                    <a:blip r:embed="rId10"/>
+                    <a:blip r:embed="rId12"/>
                     <a:stretch>
                       <a:fillRect/>
                     </a:stretch>
@@ -1033,7 +1191,7 @@
                     <pic:cNvPicPr/>
                   </pic:nvPicPr>
                   <pic:blipFill>
-                    <a:blip r:embed="rId11" cstate="print">
+                    <a:blip r:embed="rId13" cstate="print">
                       <a:extLst>
                         <a:ext uri="{28A0092B-C50C-407E-A947-70E740481C1C}">
                           <a14:useLocalDpi xmlns:a14="http://schemas.microsoft.com/office/drawing/2010/main" val="0"/>
@@ -1141,7 +1299,7 @@
           <w:rFonts w:ascii="Aptos" w:eastAsia="Aptos" w:hAnsi="Aptos" w:cs="Aptos"/>
         </w:rPr>
       </w:pPr>
-      <w:hyperlink r:id="rId12">
+      <w:hyperlink r:id="rId14">
         <w:r>
           <w:rPr>
             <w:rStyle w:val="Hyperlink"/>
@@ -1152,7 +1310,7 @@
       </w:hyperlink>
     </w:p>
     <w:sectPr>
-      <w:footerReference w:type="default" r:id="rId13"/>
+      <w:footerReference w:type="default" r:id="rId15"/>
       <w:pgSz w:w="12240" w:h="15840"/>
       <w:pgMar w:top="1440" w:right="1440" w:bottom="1440" w:left="1440" w:header="720" w:footer="720" w:gutter="0"/>
       <w:cols w:space="720"/>

</xml_diff>